<commit_message>
Minor changes to PCS table
</commit_message>
<xml_diff>
--- a/paper/R1/manuscript.docx
+++ b/paper/R1/manuscript.docx
@@ -1619,7 +1619,7 @@
     </w:tbl>
     <w:bookmarkEnd w:id="30"/>
     <w:bookmarkEnd w:id="31"/>
-    <w:bookmarkStart w:id="45" w:name="methods"/>
+    <w:bookmarkStart w:id="46" w:name="methods"/>
     <w:p>
       <w:pPr>
         <w:pStyle w:val="Heading1"/>
@@ -1658,7 +1658,7 @@
       </w:r>
     </w:p>
     <w:bookmarkEnd w:id="32"/>
-    <w:bookmarkStart w:id="43" w:name="procedure"/>
+    <w:bookmarkStart w:id="44" w:name="procedure"/>
     <w:p>
       <w:pPr>
         <w:pStyle w:val="Heading2"/>
@@ -1733,7 +1733,7 @@
         <w:t xml:space="preserve">Participants will then be administered the PCS and the Illusion Game task (IG) in a counterbalanced order.</w:t>
       </w:r>
     </w:p>
-    <w:bookmarkStart w:id="33" w:name="phenomenological-control-scale-pcs"/>
+    <w:bookmarkStart w:id="34" w:name="phenomenological-control-scale-pcs"/>
     <w:p>
       <w:pPr>
         <w:pStyle w:val="Heading3"/>
@@ -1806,6 +1806,23 @@
       </w:r>
       <w:r>
         <w:t xml:space="preserve">Phenomenological control will be indexed by averaging the scores from the 10 scales.</w:t>
+      </w:r>
+    </w:p>
+    <w:bookmarkStart w:id="33" w:name="tbl-table2"/>
+    <w:p>
+      <w:pPr>
+        <w:pStyle w:val="FigureTitle"/>
+      </w:pPr>
+      <w:r>
+        <w:t xml:space="preserve">Table 2</w:t>
+      </w:r>
+    </w:p>
+    <w:p>
+      <w:pPr>
+        <w:pStyle w:val="Caption"/>
+      </w:pPr>
+      <w:r>
+        <w:t xml:space="preserve">PCS Stimuli and Task Items</w:t>
       </w:r>
     </w:p>
     <w:tbl xmlns:w="http://schemas.openxmlformats.org/wordprocessingml/2006/main" xmlns:r="http://schemas.openxmlformats.org/officeDocument/2006/relationships" xmlns:w14="http://schemas.microsoft.com/office/word/2010/wordml" xmlns:wp="http://schemas.openxmlformats.org/drawingml/2006/wordprocessingDrawing" xmlns:a="http://schemas.openxmlformats.org/drawingml/2006/main" xmlns:pic="http://schemas.openxmlformats.org/drawingml/2006/picture">
@@ -1870,7 +1887,7 @@
                 <w:szCs w:val="22"/>
                 <w:color w:val="000000"/>
               </w:rPr>
-              <w:t xml:space="preserve">suggestion</w:t>
+              <w:t xml:space="preserve">Suggestion</w:t>
             </w:r>
           </w:p>
         </w:tc>
@@ -1923,7 +1940,7 @@
                 <w:szCs w:val="22"/>
                 <w:color w:val="000000"/>
               </w:rPr>
-              <w:t xml:space="preserve">example</w:t>
+              <w:t xml:space="preserve">Example Stimuli</w:t>
             </w:r>
           </w:p>
         </w:tc>
@@ -1976,7 +1993,7 @@
                 <w:szCs w:val="22"/>
                 <w:color w:val="000000"/>
               </w:rPr>
-              <w:t xml:space="preserve">question</w:t>
+              <w:t xml:space="preserve">Task Item(s)</w:t>
             </w:r>
           </w:p>
         </w:tc>
@@ -3681,7 +3698,8 @@
       </w:tr>
     </w:tbl>
     <w:bookmarkEnd w:id="33"/>
-    <w:bookmarkStart w:id="42" w:name="illusion-game"/>
+    <w:bookmarkEnd w:id="34"/>
+    <w:bookmarkStart w:id="43" w:name="illusion-game"/>
     <w:p>
       <w:pPr>
         <w:pStyle w:val="Heading3"/>
@@ -3822,7 +3840,7 @@
         <w:t xml:space="preserve">.</w:t>
       </w:r>
     </w:p>
-    <w:bookmarkStart w:id="37" w:name="fig-figure1"/>
+    <w:bookmarkStart w:id="38" w:name="fig-figure1"/>
     <w:p>
       <w:pPr>
         <w:pStyle w:val="FigureTitle"/>
@@ -3848,18 +3866,18 @@
           <wp:inline>
             <wp:extent cx="5943600" cy="5943600"/>
             <wp:effectExtent b="0" l="0" r="0" t="0"/>
-            <wp:docPr descr="The parametric framework for visual illusions (Makowski et al., 2021) applied to the Müller-Lyer illusion (above). Below are examples of stimuli showcasing the manipulation of two parameters, task difficulty and illusion strength." title="" id="35" name="Picture"/>
+            <wp:docPr descr="The parametric framework for visual illusions (Makowski et al., 2021) applied to the Müller-Lyer illusion (above). Below are examples of stimuli showcasing the manipulation of two parameters, task difficulty and illusion strength." title="" id="36" name="Picture"/>
             <a:graphic>
               <a:graphicData uri="http://schemas.openxmlformats.org/drawingml/2006/picture">
                 <pic:pic>
                   <pic:nvPicPr>
-                    <pic:cNvPr descr="img/example_stimuli.png" id="36" name="Picture"/>
+                    <pic:cNvPr descr="img/example_stimuli.png" id="37" name="Picture"/>
                     <pic:cNvPicPr>
                       <a:picLocks noChangeArrowheads="1" noChangeAspect="1"/>
                     </pic:cNvPicPr>
                   </pic:nvPicPr>
                   <pic:blipFill>
-                    <a:blip r:embed="rId34"/>
+                    <a:blip r:embed="rId35"/>
                     <a:stretch>
                       <a:fillRect/>
                     </a:stretch>
@@ -3886,7 +3904,7 @@
         </w:drawing>
       </w:r>
     </w:p>
-    <w:bookmarkEnd w:id="37"/>
+    <w:bookmarkEnd w:id="38"/>
     <w:p>
       <w:pPr>
         <w:pStyle w:val="AfterWithoutNote"/>
@@ -3895,13 +3913,13 @@
         <w:t xml:space="preserve"> </w:t>
       </w:r>
     </w:p>
-    <w:bookmarkStart w:id="41" w:name="tbl-table2"/>
+    <w:bookmarkStart w:id="42" w:name="tbl-table3"/>
     <w:p>
       <w:pPr>
         <w:pStyle w:val="FigureTitle"/>
       </w:pPr>
       <w:r>
-        <w:t xml:space="preserve">Table 2</w:t>
+        <w:t xml:space="preserve">Table 3</w:t>
       </w:r>
     </w:p>
     <w:p>
@@ -3921,18 +3939,18 @@
           <wp:inline>
             <wp:extent cx="5943600" cy="2720494"/>
             <wp:effectExtent b="0" l="0" r="0" t="0"/>
-            <wp:docPr descr="Illusions Task Example Stimuli." title="" id="39" name="Picture"/>
+            <wp:docPr descr="Illusions Task Example Stimuli." title="" id="40" name="Picture"/>
             <a:graphic>
               <a:graphicData uri="http://schemas.openxmlformats.org/drawingml/2006/picture">
                 <pic:pic>
                   <pic:nvPicPr>
-                    <pic:cNvPr descr="img/illusion_table.png" id="40" name="Picture"/>
+                    <pic:cNvPr descr="img/illusion_table.png" id="41" name="Picture"/>
                     <pic:cNvPicPr>
                       <a:picLocks noChangeArrowheads="1" noChangeAspect="1"/>
                     </pic:cNvPicPr>
                   </pic:nvPicPr>
                   <pic:blipFill>
-                    <a:blip r:embed="rId38"/>
+                    <a:blip r:embed="rId39"/>
                     <a:stretch>
                       <a:fillRect/>
                     </a:stretch>
@@ -3959,10 +3977,10 @@
         </w:drawing>
       </w:r>
     </w:p>
-    <w:bookmarkEnd w:id="41"/>
     <w:bookmarkEnd w:id="42"/>
     <w:bookmarkEnd w:id="43"/>
-    <w:bookmarkStart w:id="44" w:name="data-analysis"/>
+    <w:bookmarkEnd w:id="44"/>
+    <w:bookmarkStart w:id="45" w:name="data-analysis"/>
     <w:p>
       <w:pPr>
         <w:pStyle w:val="Heading2"/>
@@ -4170,9 +4188,9 @@
         <w:t xml:space="preserve">.</w:t>
       </w:r>
     </w:p>
-    <w:bookmarkEnd w:id="44"/>
     <w:bookmarkEnd w:id="45"/>
-    <w:bookmarkStart w:id="46" w:name="results"/>
+    <w:bookmarkEnd w:id="46"/>
+    <w:bookmarkStart w:id="47" w:name="results"/>
     <w:p>
       <w:pPr>
         <w:pStyle w:val="Heading1"/>
@@ -4193,8 +4211,8 @@
         <w:t xml:space="preserve">This section will be completed after data is collected.</w:t>
       </w:r>
     </w:p>
-    <w:bookmarkEnd w:id="46"/>
-    <w:bookmarkStart w:id="47" w:name="discussion"/>
+    <w:bookmarkEnd w:id="47"/>
+    <w:bookmarkStart w:id="48" w:name="discussion"/>
     <w:p>
       <w:pPr>
         <w:pStyle w:val="Heading1"/>
@@ -4215,8 +4233,8 @@
         <w:t xml:space="preserve">This section will be completed after data is collected.</w:t>
       </w:r>
     </w:p>
-    <w:bookmarkEnd w:id="47"/>
-    <w:bookmarkStart w:id="48" w:name="data-availability"/>
+    <w:bookmarkEnd w:id="48"/>
+    <w:bookmarkStart w:id="49" w:name="data-availability"/>
     <w:p>
       <w:pPr>
         <w:pStyle w:val="Heading1"/>
@@ -4233,8 +4251,8 @@
         <w:t xml:space="preserve">All the study materials, experiment, data, and analysis is available on GitHub at https://github.com/RealityBending/IllusionGamePhenomenologicalControl</w:t>
       </w:r>
     </w:p>
-    <w:bookmarkEnd w:id="48"/>
-    <w:bookmarkStart w:id="49" w:name="acknowledgments"/>
+    <w:bookmarkEnd w:id="49"/>
+    <w:bookmarkStart w:id="50" w:name="acknowledgments"/>
     <w:p>
       <w:pPr>
         <w:pStyle w:val="Heading1"/>
@@ -4256,8 +4274,8 @@
         <w:br w:type="page"/>
       </w:r>
     </w:p>
-    <w:bookmarkEnd w:id="49"/>
-    <w:bookmarkStart w:id="105" w:name="references"/>
+    <w:bookmarkEnd w:id="50"/>
+    <w:bookmarkStart w:id="106" w:name="references"/>
     <w:p>
       <w:pPr>
         <w:pStyle w:val="Heading1"/>
@@ -4266,8 +4284,8 @@
         <w:t xml:space="preserve">References</w:t>
       </w:r>
     </w:p>
-    <w:bookmarkStart w:id="104" w:name="refs"/>
-    <w:bookmarkStart w:id="51" w:name="ref-costa2023"/>
+    <w:bookmarkStart w:id="105" w:name="refs"/>
+    <w:bookmarkStart w:id="52" w:name="ref-costa2023"/>
     <w:p>
       <w:pPr>
         <w:pStyle w:val="Bibliography"/>
@@ -4304,7 +4322,7 @@
       <w:r>
         <w:t xml:space="preserve"> </w:t>
       </w:r>
-      <w:hyperlink r:id="rId50">
+      <w:hyperlink r:id="rId51">
         <w:r>
           <w:rPr>
             <w:rStyle w:val="Hyperlink"/>
@@ -4313,8 +4331,8 @@
         </w:r>
       </w:hyperlink>
     </w:p>
-    <w:bookmarkEnd w:id="51"/>
-    <w:bookmarkStart w:id="52" w:name="ref-de2015jspsych"/>
+    <w:bookmarkEnd w:id="52"/>
+    <w:bookmarkStart w:id="53" w:name="ref-de2015jspsych"/>
     <w:p>
       <w:pPr>
         <w:pStyle w:val="Bibliography"/>
@@ -4349,8 +4367,8 @@
         <w:t xml:space="preserve">, 1–12.</w:t>
       </w:r>
     </w:p>
-    <w:bookmarkEnd w:id="52"/>
-    <w:bookmarkStart w:id="54" w:name="ref-deleeuw2023"/>
+    <w:bookmarkEnd w:id="53"/>
+    <w:bookmarkStart w:id="55" w:name="ref-deleeuw2023"/>
     <w:p>
       <w:pPr>
         <w:pStyle w:val="Bibliography"/>
@@ -4387,7 +4405,7 @@
       <w:r>
         <w:t xml:space="preserve"> </w:t>
       </w:r>
-      <w:hyperlink r:id="rId53">
+      <w:hyperlink r:id="rId54">
         <w:r>
           <w:rPr>
             <w:rStyle w:val="Hyperlink"/>
@@ -4396,8 +4414,8 @@
         </w:r>
       </w:hyperlink>
     </w:p>
-    <w:bookmarkEnd w:id="54"/>
-    <w:bookmarkStart w:id="56" w:name="ref-dienes2022"/>
+    <w:bookmarkEnd w:id="55"/>
+    <w:bookmarkStart w:id="57" w:name="ref-dienes2022"/>
     <w:p>
       <w:pPr>
         <w:pStyle w:val="Bibliography"/>
@@ -4434,7 +4452,7 @@
       <w:r>
         <w:t xml:space="preserve"> </w:t>
       </w:r>
-      <w:hyperlink r:id="rId55">
+      <w:hyperlink r:id="rId56">
         <w:r>
           <w:rPr>
             <w:rStyle w:val="Hyperlink"/>
@@ -4443,8 +4461,8 @@
         </w:r>
       </w:hyperlink>
     </w:p>
-    <w:bookmarkEnd w:id="56"/>
-    <w:bookmarkStart w:id="58" w:name="ref-friston2010"/>
+    <w:bookmarkEnd w:id="57"/>
+    <w:bookmarkStart w:id="59" w:name="ref-friston2010"/>
     <w:p>
       <w:pPr>
         <w:pStyle w:val="Bibliography"/>
@@ -4481,7 +4499,7 @@
       <w:r>
         <w:t xml:space="preserve"> </w:t>
       </w:r>
-      <w:hyperlink r:id="rId57">
+      <w:hyperlink r:id="rId58">
         <w:r>
           <w:rPr>
             <w:rStyle w:val="Hyperlink"/>
@@ -4490,8 +4508,8 @@
         </w:r>
       </w:hyperlink>
     </w:p>
-    <w:bookmarkEnd w:id="58"/>
-    <w:bookmarkStart w:id="60" w:name="ref-gershman2012"/>
+    <w:bookmarkEnd w:id="59"/>
+    <w:bookmarkStart w:id="61" w:name="ref-gershman2012"/>
     <w:p>
       <w:pPr>
         <w:pStyle w:val="Bibliography"/>
@@ -4528,7 +4546,7 @@
       <w:r>
         <w:t xml:space="preserve"> </w:t>
       </w:r>
-      <w:hyperlink r:id="rId59">
+      <w:hyperlink r:id="rId60">
         <w:r>
           <w:rPr>
             <w:rStyle w:val="Hyperlink"/>
@@ -4537,8 +4555,8 @@
         </w:r>
       </w:hyperlink>
     </w:p>
-    <w:bookmarkEnd w:id="60"/>
-    <w:bookmarkStart w:id="62" w:name="ref-gori2016"/>
+    <w:bookmarkEnd w:id="61"/>
+    <w:bookmarkStart w:id="63" w:name="ref-gori2016"/>
     <w:p>
       <w:pPr>
         <w:pStyle w:val="Bibliography"/>
@@ -4575,7 +4593,7 @@
       <w:r>
         <w:t xml:space="preserve"> </w:t>
       </w:r>
-      <w:hyperlink r:id="rId61">
+      <w:hyperlink r:id="rId62">
         <w:r>
           <w:rPr>
             <w:rStyle w:val="Hyperlink"/>
@@ -4584,8 +4602,8 @@
         </w:r>
       </w:hyperlink>
     </w:p>
-    <w:bookmarkEnd w:id="62"/>
-    <w:bookmarkStart w:id="64" w:name="ref-krueger2011"/>
+    <w:bookmarkEnd w:id="63"/>
+    <w:bookmarkStart w:id="65" w:name="ref-krueger2011"/>
     <w:p>
       <w:pPr>
         <w:pStyle w:val="Bibliography"/>
@@ -4639,7 +4657,7 @@
       <w:r>
         <w:t xml:space="preserve"> </w:t>
       </w:r>
-      <w:hyperlink r:id="rId63">
+      <w:hyperlink r:id="rId64">
         <w:r>
           <w:rPr>
             <w:rStyle w:val="Hyperlink"/>
@@ -4648,8 +4666,8 @@
         </w:r>
       </w:hyperlink>
     </w:p>
-    <w:bookmarkEnd w:id="64"/>
-    <w:bookmarkStart w:id="66" w:name="ref-parameters"/>
+    <w:bookmarkEnd w:id="65"/>
+    <w:bookmarkStart w:id="67" w:name="ref-parameters"/>
     <w:p>
       <w:pPr>
         <w:pStyle w:val="Bibliography"/>
@@ -4704,7 +4722,7 @@
       <w:r>
         <w:t xml:space="preserve"> </w:t>
       </w:r>
-      <w:hyperlink r:id="rId65">
+      <w:hyperlink r:id="rId66">
         <w:r>
           <w:rPr>
             <w:rStyle w:val="Hyperlink"/>
@@ -4713,8 +4731,8 @@
         </w:r>
       </w:hyperlink>
     </w:p>
-    <w:bookmarkEnd w:id="66"/>
-    <w:bookmarkStart w:id="68" w:name="ref-easystats"/>
+    <w:bookmarkEnd w:id="67"/>
+    <w:bookmarkStart w:id="69" w:name="ref-easystats"/>
     <w:p>
       <w:pPr>
         <w:pStyle w:val="Bibliography"/>
@@ -4738,7 +4756,7 @@
       <w:r>
         <w:t xml:space="preserve"> </w:t>
       </w:r>
-      <w:hyperlink r:id="rId67">
+      <w:hyperlink r:id="rId68">
         <w:r>
           <w:rPr>
             <w:rStyle w:val="Hyperlink"/>
@@ -4747,8 +4765,8 @@
         </w:r>
       </w:hyperlink>
     </w:p>
-    <w:bookmarkEnd w:id="68"/>
-    <w:bookmarkStart w:id="70" w:name="ref-lush2018"/>
+    <w:bookmarkEnd w:id="69"/>
+    <w:bookmarkStart w:id="71" w:name="ref-lush2018"/>
     <w:p>
       <w:pPr>
         <w:pStyle w:val="Bibliography"/>
@@ -4785,7 +4803,7 @@
       <w:r>
         <w:t xml:space="preserve"> </w:t>
       </w:r>
-      <w:hyperlink r:id="rId69">
+      <w:hyperlink r:id="rId70">
         <w:r>
           <w:rPr>
             <w:rStyle w:val="Hyperlink"/>
@@ -4794,8 +4812,8 @@
         </w:r>
       </w:hyperlink>
     </w:p>
-    <w:bookmarkEnd w:id="70"/>
-    <w:bookmarkStart w:id="72" w:name="ref-lush2021"/>
+    <w:bookmarkEnd w:id="71"/>
+    <w:bookmarkStart w:id="73" w:name="ref-lush2021"/>
     <w:p>
       <w:pPr>
         <w:pStyle w:val="Bibliography"/>
@@ -4832,7 +4850,7 @@
       <w:r>
         <w:t xml:space="preserve"> </w:t>
       </w:r>
-      <w:hyperlink r:id="rId71">
+      <w:hyperlink r:id="rId72">
         <w:r>
           <w:rPr>
             <w:rStyle w:val="Hyperlink"/>
@@ -4841,8 +4859,8 @@
         </w:r>
       </w:hyperlink>
     </w:p>
-    <w:bookmarkEnd w:id="72"/>
-    <w:bookmarkStart w:id="74" w:name="ref-lush2022"/>
+    <w:bookmarkEnd w:id="73"/>
+    <w:bookmarkStart w:id="75" w:name="ref-lush2022"/>
     <w:p>
       <w:pPr>
         <w:pStyle w:val="Bibliography"/>
@@ -4866,7 +4884,7 @@
       <w:r>
         <w:t xml:space="preserve"> </w:t>
       </w:r>
-      <w:hyperlink r:id="rId73">
+      <w:hyperlink r:id="rId74">
         <w:r>
           <w:rPr>
             <w:rStyle w:val="Hyperlink"/>
@@ -4875,8 +4893,8 @@
         </w:r>
       </w:hyperlink>
     </w:p>
-    <w:bookmarkEnd w:id="74"/>
-    <w:bookmarkStart w:id="76" w:name="ref-bayestestR"/>
+    <w:bookmarkEnd w:id="75"/>
+    <w:bookmarkStart w:id="77" w:name="ref-bayestestR"/>
     <w:p>
       <w:pPr>
         <w:pStyle w:val="Bibliography"/>
@@ -4910,7 +4928,7 @@
       <w:r>
         <w:t xml:space="preserve"> </w:t>
       </w:r>
-      <w:hyperlink r:id="rId75">
+      <w:hyperlink r:id="rId76">
         <w:r>
           <w:rPr>
             <w:rStyle w:val="Hyperlink"/>
@@ -4919,8 +4937,8 @@
         </w:r>
       </w:hyperlink>
     </w:p>
-    <w:bookmarkEnd w:id="76"/>
-    <w:bookmarkStart w:id="78" w:name="ref-makowski2021"/>
+    <w:bookmarkEnd w:id="77"/>
+    <w:bookmarkStart w:id="79" w:name="ref-makowski2021"/>
     <w:p>
       <w:pPr>
         <w:pStyle w:val="Bibliography"/>
@@ -4957,7 +4975,7 @@
       <w:r>
         <w:t xml:space="preserve"> </w:t>
       </w:r>
-      <w:hyperlink r:id="rId77">
+      <w:hyperlink r:id="rId78">
         <w:r>
           <w:rPr>
             <w:rStyle w:val="Hyperlink"/>
@@ -4966,8 +4984,8 @@
         </w:r>
       </w:hyperlink>
     </w:p>
-    <w:bookmarkEnd w:id="78"/>
-    <w:bookmarkStart w:id="80" w:name="ref-makowski2023"/>
+    <w:bookmarkEnd w:id="79"/>
+    <w:bookmarkStart w:id="81" w:name="ref-makowski2023"/>
     <w:p>
       <w:pPr>
         <w:pStyle w:val="Bibliography"/>
@@ -5004,7 +5022,7 @@
       <w:r>
         <w:t xml:space="preserve"> </w:t>
       </w:r>
-      <w:hyperlink r:id="rId79">
+      <w:hyperlink r:id="rId80">
         <w:r>
           <w:rPr>
             <w:rStyle w:val="Hyperlink"/>
@@ -5013,8 +5031,8 @@
         </w:r>
       </w:hyperlink>
     </w:p>
-    <w:bookmarkEnd w:id="80"/>
-    <w:bookmarkStart w:id="82" w:name="ref-correlation"/>
+    <w:bookmarkEnd w:id="81"/>
+    <w:bookmarkStart w:id="83" w:name="ref-correlation"/>
     <w:p>
       <w:pPr>
         <w:pStyle w:val="Bibliography"/>
@@ -5045,7 +5063,7 @@
       <w:r>
         <w:t xml:space="preserve"> </w:t>
       </w:r>
-      <w:hyperlink r:id="rId81">
+      <w:hyperlink r:id="rId82">
         <w:r>
           <w:rPr>
             <w:rStyle w:val="Hyperlink"/>
@@ -5054,8 +5072,8 @@
         </w:r>
       </w:hyperlink>
     </w:p>
-    <w:bookmarkEnd w:id="82"/>
-    <w:bookmarkStart w:id="84" w:name="ref-mitchell2010"/>
+    <w:bookmarkEnd w:id="83"/>
+    <w:bookmarkStart w:id="85" w:name="ref-mitchell2010"/>
     <w:p>
       <w:pPr>
         <w:pStyle w:val="Bibliography"/>
@@ -5098,7 +5116,7 @@
       <w:r>
         <w:t xml:space="preserve"> </w:t>
       </w:r>
-      <w:hyperlink r:id="rId83">
+      <w:hyperlink r:id="rId84">
         <w:r>
           <w:rPr>
             <w:rStyle w:val="Hyperlink"/>
@@ -5107,8 +5125,8 @@
         </w:r>
       </w:hyperlink>
     </w:p>
-    <w:bookmarkEnd w:id="84"/>
-    <w:bookmarkStart w:id="86" w:name="ref-BayesFactor"/>
+    <w:bookmarkEnd w:id="85"/>
+    <w:bookmarkStart w:id="87" w:name="ref-BayesFactor"/>
     <w:p>
       <w:pPr>
         <w:pStyle w:val="Bibliography"/>
@@ -5132,7 +5150,7 @@
       <w:r>
         <w:t xml:space="preserve"> </w:t>
       </w:r>
-      <w:hyperlink r:id="rId85">
+      <w:hyperlink r:id="rId86">
         <w:r>
           <w:rPr>
             <w:rStyle w:val="Hyperlink"/>
@@ -5141,8 +5159,8 @@
         </w:r>
       </w:hyperlink>
     </w:p>
-    <w:bookmarkEnd w:id="86"/>
-    <w:bookmarkStart w:id="88" w:name="ref-notredame2014"/>
+    <w:bookmarkEnd w:id="87"/>
+    <w:bookmarkStart w:id="89" w:name="ref-notredame2014"/>
     <w:p>
       <w:pPr>
         <w:pStyle w:val="Bibliography"/>
@@ -5179,7 +5197,7 @@
       <w:r>
         <w:t xml:space="preserve"> </w:t>
       </w:r>
-      <w:hyperlink r:id="rId87">
+      <w:hyperlink r:id="rId88">
         <w:r>
           <w:rPr>
             <w:rStyle w:val="Hyperlink"/>
@@ -5188,8 +5206,8 @@
         </w:r>
       </w:hyperlink>
     </w:p>
-    <w:bookmarkEnd w:id="88"/>
-    <w:bookmarkStart w:id="90" w:name="ref-palmer2017"/>
+    <w:bookmarkEnd w:id="89"/>
+    <w:bookmarkStart w:id="91" w:name="ref-palmer2017"/>
     <w:p>
       <w:pPr>
         <w:pStyle w:val="Bibliography"/>
@@ -5226,7 +5244,7 @@
       <w:r>
         <w:t xml:space="preserve"> </w:t>
       </w:r>
-      <w:hyperlink r:id="rId89">
+      <w:hyperlink r:id="rId90">
         <w:r>
           <w:rPr>
             <w:rStyle w:val="Hyperlink"/>
@@ -5235,8 +5253,8 @@
         </w:r>
       </w:hyperlink>
     </w:p>
-    <w:bookmarkEnd w:id="90"/>
-    <w:bookmarkStart w:id="92" w:name="ref-datawizard"/>
+    <w:bookmarkEnd w:id="91"/>
+    <w:bookmarkStart w:id="93" w:name="ref-datawizard"/>
     <w:p>
       <w:pPr>
         <w:pStyle w:val="Bibliography"/>
@@ -5308,7 +5326,7 @@
       <w:r>
         <w:t xml:space="preserve"> </w:t>
       </w:r>
-      <w:hyperlink r:id="rId91">
+      <w:hyperlink r:id="rId92">
         <w:r>
           <w:rPr>
             <w:rStyle w:val="Hyperlink"/>
@@ -5317,8 +5335,8 @@
         </w:r>
       </w:hyperlink>
     </w:p>
-    <w:bookmarkEnd w:id="92"/>
-    <w:bookmarkStart w:id="94" w:name="ref-shoshina2014"/>
+    <w:bookmarkEnd w:id="93"/>
+    <w:bookmarkStart w:id="95" w:name="ref-shoshina2014"/>
     <w:p>
       <w:pPr>
         <w:pStyle w:val="Bibliography"/>
@@ -5355,7 +5373,7 @@
       <w:r>
         <w:t xml:space="preserve"> </w:t>
       </w:r>
-      <w:hyperlink r:id="rId93">
+      <w:hyperlink r:id="rId94">
         <w:r>
           <w:rPr>
             <w:rStyle w:val="Hyperlink"/>
@@ -5364,8 +5382,8 @@
         </w:r>
       </w:hyperlink>
     </w:p>
-    <w:bookmarkEnd w:id="94"/>
-    <w:bookmarkStart w:id="95" w:name="ref-sibley2011mini"/>
+    <w:bookmarkEnd w:id="95"/>
+    <w:bookmarkStart w:id="96" w:name="ref-sibley2011mini"/>
     <w:p>
       <w:pPr>
         <w:pStyle w:val="Bibliography"/>
@@ -5400,8 +5418,8 @@
         <w:t xml:space="preserve">(3).</w:t>
       </w:r>
     </w:p>
-    <w:bookmarkEnd w:id="95"/>
-    <w:bookmarkStart w:id="97" w:name="ref-sundareswara2008"/>
+    <w:bookmarkEnd w:id="96"/>
+    <w:bookmarkStart w:id="98" w:name="ref-sundareswara2008"/>
     <w:p>
       <w:pPr>
         <w:pStyle w:val="Bibliography"/>
@@ -5438,7 +5456,7 @@
       <w:r>
         <w:t xml:space="preserve"> </w:t>
       </w:r>
-      <w:hyperlink r:id="rId96">
+      <w:hyperlink r:id="rId97">
         <w:r>
           <w:rPr>
             <w:rStyle w:val="Hyperlink"/>
@@ -5447,8 +5465,8 @@
         </w:r>
       </w:hyperlink>
     </w:p>
-    <w:bookmarkEnd w:id="97"/>
-    <w:bookmarkStart w:id="99" w:name="ref-theriault2024"/>
+    <w:bookmarkEnd w:id="98"/>
+    <w:bookmarkStart w:id="100" w:name="ref-theriault2024"/>
     <w:p>
       <w:pPr>
         <w:pStyle w:val="Bibliography"/>
@@ -5472,7 +5490,7 @@
       <w:r>
         <w:t xml:space="preserve"> </w:t>
       </w:r>
-      <w:hyperlink r:id="rId98">
+      <w:hyperlink r:id="rId99">
         <w:r>
           <w:rPr>
             <w:rStyle w:val="Hyperlink"/>
@@ -5481,8 +5499,8 @@
         </w:r>
       </w:hyperlink>
     </w:p>
-    <w:bookmarkEnd w:id="99"/>
-    <w:bookmarkStart w:id="101" w:name="ref-todorovic2020"/>
+    <w:bookmarkEnd w:id="100"/>
+    <w:bookmarkStart w:id="102" w:name="ref-todorovic2020"/>
     <w:p>
       <w:pPr>
         <w:pStyle w:val="Bibliography"/>
@@ -5519,7 +5537,7 @@
       <w:r>
         <w:t xml:space="preserve"> </w:t>
       </w:r>
-      <w:hyperlink r:id="rId100">
+      <w:hyperlink r:id="rId101">
         <w:r>
           <w:rPr>
             <w:rStyle w:val="Hyperlink"/>
@@ -5528,8 +5546,8 @@
         </w:r>
       </w:hyperlink>
     </w:p>
-    <w:bookmarkEnd w:id="101"/>
-    <w:bookmarkStart w:id="103" w:name="ref-tidyverse"/>
+    <w:bookmarkEnd w:id="102"/>
+    <w:bookmarkStart w:id="104" w:name="ref-tidyverse"/>
     <w:p>
       <w:pPr>
         <w:pStyle w:val="Bibliography"/>
@@ -5580,7 +5598,7 @@
       <w:r>
         <w:t xml:space="preserve"> </w:t>
       </w:r>
-      <w:hyperlink r:id="rId102">
+      <w:hyperlink r:id="rId103">
         <w:r>
           <w:rPr>
             <w:rStyle w:val="Hyperlink"/>
@@ -5589,12 +5607,12 @@
         </w:r>
       </w:hyperlink>
     </w:p>
-    <w:bookmarkEnd w:id="103"/>
     <w:bookmarkEnd w:id="104"/>
+    <w:bookmarkEnd w:id="105"/>
     <w:sectPr>
       <w:lnNumType w:countBy="1" w:restart="continuous"/>
     </w:sectPr>
-    <w:bookmarkEnd w:id="105"/>
+    <w:bookmarkEnd w:id="106"/>
     <w:sectPr>
       <w:headerReference r:id="rId9" w:type="even"/>
       <w:headerReference r:id="rId11" w:type="default"/>

</xml_diff>

<commit_message>
added notes of analysis on the manuscript
</commit_message>
<xml_diff>
--- a/paper/R1/manuscript.docx
+++ b/paper/R1/manuscript.docx
@@ -1895,12 +1895,24 @@
           <w:bCs/>
           <w:highlight w:val="green"/>
         </w:rPr>
-        <w:t>and IES—will be computed for each illusion and for each illusion strength group: Strong Illusion Strength &amp; Incongruent, Mild Illusion Strength &amp; Incongruent, and Congruent.</w:t>
-      </w:r>
-      <w:r>
+        <w:t>and IES—will be computed for each illusion and for each illusion strength group: Strong Illusion Strength &amp; Incongruent, Mild Illusion Strength &amp; Incongruent, and Congruent</w:t>
+      </w:r>
+      <w:r>
+        <w:rPr>
+          <w:b/>
+          <w:bCs/>
+          <w:highlight w:val="yellow"/>
+        </w:rPr>
+        <w:t>.</w:t>
+      </w:r>
+      <w:r>
+        <w:rPr>
+          <w:highlight w:val="yellow"/>
+        </w:rPr>
         <w:t xml:space="preserve"> </w:t>
       </w:r>
       <w:commentRangeStart w:id="15"/>
+      <w:commentRangeStart w:id="16"/>
       <w:r>
         <w:rPr>
           <w:b/>
@@ -1913,6 +1925,7 @@
       <w:r>
         <w:rPr>
           <w:rStyle w:val="CommentReference"/>
+          <w:highlight w:val="yellow"/>
         </w:rPr>
         <w:commentReference w:id="15"/>
       </w:r>
@@ -1925,12 +1938,24 @@
         <w:t>.</w:t>
       </w:r>
       <w:r>
+        <w:rPr>
+          <w:highlight w:val="yellow"/>
+        </w:rPr>
         <w:t xml:space="preserve"> </w:t>
       </w:r>
-      <w:r>
-        <w:rPr>
-          <w:b/>
-          <w:bCs/>
+      <w:commentRangeEnd w:id="16"/>
+      <w:r>
+        <w:rPr>
+          <w:rStyle w:val="CommentReference"/>
+          <w:highlight w:val="yellow"/>
+        </w:rPr>
+        <w:commentReference w:id="16"/>
+      </w:r>
+      <w:r>
+        <w:rPr>
+          <w:b/>
+          <w:bCs/>
+          <w:highlight w:val="yellow"/>
         </w:rPr>
         <w:t>If these correlations are high (</w:t>
       </w:r>
@@ -1940,6 +1965,7 @@
           <w:bCs/>
           <w:i/>
           <w:iCs/>
+          <w:highlight w:val="yellow"/>
         </w:rPr>
         <w:t>r</w:t>
       </w:r>
@@ -1947,6 +1973,7 @@
         <w:rPr>
           <w:b/>
           <w:bCs/>
+          <w:highlight w:val="yellow"/>
         </w:rPr>
         <w:t xml:space="preserve"> &gt; .50, Cohen, 2013), the mild and strong illusion strength groups will be collapsed and the outcomes will be recomputed across all trials, otherwise they will be treated as separate in subsequent analyses.</w:t>
       </w:r>
@@ -1969,6 +1996,7 @@
         <w:rPr>
           <w:b/>
           <w:bCs/>
+          <w:highlight w:val="yellow"/>
         </w:rPr>
         <w:t>First, split-half reliability, to assess internal consistency, will be computed by correlating two equal subsets of individual scores, with high correlations expected (</w:t>
       </w:r>
@@ -1978,6 +2006,7 @@
           <w:bCs/>
           <w:i/>
           <w:iCs/>
+          <w:highlight w:val="yellow"/>
         </w:rPr>
         <w:t>r</w:t>
       </w:r>
@@ -1985,16 +2014,21 @@
         <w:rPr>
           <w:b/>
           <w:bCs/>
+          <w:highlight w:val="yellow"/>
         </w:rPr>
         <w:t xml:space="preserve"> &gt; .5).</w:t>
       </w:r>
       <w:r>
+        <w:rPr>
+          <w:highlight w:val="yellow"/>
+        </w:rPr>
         <w:t xml:space="preserve"> </w:t>
       </w:r>
       <w:r>
         <w:rPr>
           <w:b/>
           <w:bCs/>
+          <w:highlight w:val="yellow"/>
         </w:rPr>
         <w:t>Second, inter-illusion reliability will be evaluated using Cronbach’s alpha across the three illusions.</w:t>
       </w:r>
@@ -2007,7 +2041,7 @@
         <w:lastRenderedPageBreak/>
         <w:t xml:space="preserve">Illusion Game outliers will be flagged based on their RT distributions, following the same procedure as in (Makowski et al., 2023). </w:t>
       </w:r>
-      <w:commentRangeStart w:id="16"/>
+      <w:commentRangeStart w:id="17"/>
       <w:r>
         <w:rPr>
           <w:b/>
@@ -2026,12 +2060,12 @@
         </w:rPr>
         <w:t>To mitigate the risk of confounding effects driven by extreme speed or accuracy strategies, participants whose RTs are significantly slower than the group average (RT &gt; 4 SD above the mean, based on Makowski et al., 2023) will be excluded from the analysis.</w:t>
       </w:r>
-      <w:commentRangeEnd w:id="16"/>
+      <w:commentRangeEnd w:id="17"/>
       <w:r>
         <w:rPr>
           <w:rStyle w:val="CommentReference"/>
         </w:rPr>
-        <w:commentReference w:id="16"/>
+        <w:commentReference w:id="17"/>
       </w:r>
     </w:p>
     <w:p>
@@ -2039,7 +2073,13 @@
         <w:pStyle w:val="BodyText"/>
       </w:pPr>
       <w:r>
-        <w:t xml:space="preserve">After removing problematic participants and trials, the outcome measures (PC and VI sensitivity scores) will be computed and the Bayesian correlation (with medium prior on the coefficient, i.e., r-scale parameter set to 1/3) will be computed (using the </w:t>
+        <w:rPr>
+          <w:highlight w:val="yellow"/>
+        </w:rPr>
+        <w:t>After removing problematic participants and trials, the outcome measures (PC and VI sensitivity scores)</w:t>
+      </w:r>
+      <w:r>
+        <w:t xml:space="preserve"> will be computed and the Bayesian correlation (with medium prior on the coefficient, i.e., r-scale parameter set to 1/3) will be computed (using the </w:t>
       </w:r>
       <w:r>
         <w:rPr>
@@ -2117,7 +2157,7 @@
       <w:pPr>
         <w:pStyle w:val="Heading1"/>
       </w:pPr>
-      <w:bookmarkStart w:id="17" w:name="results"/>
+      <w:bookmarkStart w:id="18" w:name="results"/>
       <w:bookmarkEnd w:id="6"/>
       <w:bookmarkEnd w:id="12"/>
       <w:r>
@@ -2140,8 +2180,8 @@
       <w:pPr>
         <w:pStyle w:val="Heading1"/>
       </w:pPr>
-      <w:bookmarkStart w:id="18" w:name="discussion"/>
-      <w:bookmarkEnd w:id="17"/>
+      <w:bookmarkStart w:id="19" w:name="discussion"/>
+      <w:bookmarkEnd w:id="18"/>
       <w:r>
         <w:t>Discussion</w:t>
       </w:r>
@@ -2162,8 +2202,8 @@
       <w:pPr>
         <w:pStyle w:val="Heading1"/>
       </w:pPr>
-      <w:bookmarkStart w:id="19" w:name="data-availability"/>
-      <w:bookmarkEnd w:id="18"/>
+      <w:bookmarkStart w:id="20" w:name="data-availability"/>
+      <w:bookmarkEnd w:id="19"/>
       <w:r>
         <w:t>Data Availability</w:t>
       </w:r>
@@ -2190,8 +2230,8 @@
       <w:pPr>
         <w:pStyle w:val="Heading1"/>
       </w:pPr>
-      <w:bookmarkStart w:id="20" w:name="acknowledgments"/>
-      <w:bookmarkEnd w:id="19"/>
+      <w:bookmarkStart w:id="21" w:name="acknowledgments"/>
+      <w:bookmarkEnd w:id="20"/>
       <w:r>
         <w:t>Acknowledgments</w:t>
       </w:r>
@@ -2213,8 +2253,8 @@
       <w:pPr>
         <w:pStyle w:val="Heading1"/>
       </w:pPr>
-      <w:bookmarkStart w:id="21" w:name="references"/>
-      <w:bookmarkEnd w:id="20"/>
+      <w:bookmarkStart w:id="22" w:name="references"/>
+      <w:bookmarkEnd w:id="21"/>
       <w:r>
         <w:lastRenderedPageBreak/>
         <w:t>References</w:t>
@@ -2224,8 +2264,8 @@
       <w:pPr>
         <w:pStyle w:val="Bibliography"/>
       </w:pPr>
-      <w:bookmarkStart w:id="22" w:name="ref-cohen2013statistical"/>
-      <w:bookmarkStart w:id="23" w:name="refs"/>
+      <w:bookmarkStart w:id="23" w:name="ref-cohen2013statistical"/>
+      <w:bookmarkStart w:id="24" w:name="refs"/>
       <w:r>
         <w:t xml:space="preserve">Cohen, J. (2013). </w:t>
       </w:r>
@@ -2244,8 +2284,8 @@
       <w:pPr>
         <w:pStyle w:val="Bibliography"/>
       </w:pPr>
-      <w:bookmarkStart w:id="24" w:name="ref-costa2023"/>
-      <w:bookmarkEnd w:id="22"/>
+      <w:bookmarkStart w:id="25" w:name="ref-costa2023"/>
+      <w:bookmarkEnd w:id="23"/>
       <w:r>
         <w:rPr>
           <w:lang w:val="es-ES"/>
@@ -2316,8 +2356,8 @@
       <w:pPr>
         <w:pStyle w:val="Bibliography"/>
       </w:pPr>
-      <w:bookmarkStart w:id="25" w:name="ref-cronbach1951coefficient"/>
-      <w:bookmarkEnd w:id="24"/>
+      <w:bookmarkStart w:id="26" w:name="ref-cronbach1951coefficient"/>
+      <w:bookmarkEnd w:id="25"/>
       <w:r>
         <w:t xml:space="preserve">Cronbach, L. J. (1951). Coefficient alpha and the internal structure of tests. </w:t>
       </w:r>
@@ -2346,8 +2386,8 @@
       <w:pPr>
         <w:pStyle w:val="Bibliography"/>
       </w:pPr>
-      <w:bookmarkStart w:id="26" w:name="ref-de2015jspsych"/>
-      <w:bookmarkEnd w:id="25"/>
+      <w:bookmarkStart w:id="27" w:name="ref-de2015jspsych"/>
+      <w:bookmarkEnd w:id="26"/>
       <w:r>
         <w:t xml:space="preserve">De Leeuw, J. R. (2015). jsPsych: A JavaScript library for creating behavioral experiments in a web browser. </w:t>
       </w:r>
@@ -2376,8 +2416,8 @@
       <w:pPr>
         <w:pStyle w:val="Bibliography"/>
       </w:pPr>
-      <w:bookmarkStart w:id="27" w:name="ref-deleeuw2023"/>
-      <w:bookmarkEnd w:id="26"/>
+      <w:bookmarkStart w:id="28" w:name="ref-deleeuw2023"/>
+      <w:bookmarkEnd w:id="27"/>
       <w:r>
         <w:t xml:space="preserve">De Leeuw, J. R. (2023). DataPipe: Born-open data collection for online experiments. </w:t>
       </w:r>
@@ -2414,8 +2454,8 @@
       <w:pPr>
         <w:pStyle w:val="Bibliography"/>
       </w:pPr>
-      <w:bookmarkStart w:id="28" w:name="ref-dienes2022"/>
-      <w:bookmarkEnd w:id="27"/>
+      <w:bookmarkStart w:id="29" w:name="ref-dienes2022"/>
+      <w:bookmarkEnd w:id="28"/>
       <w:r>
         <w:t xml:space="preserve">Dienes, Z., Lush, P., Palfi, B., Roseboom, W., Scott, R., Parris, B., Seth, A., &amp; Lovell, M. (2022). Phenomenological control as cold control. </w:t>
       </w:r>
@@ -2452,8 +2492,8 @@
       <w:pPr>
         <w:pStyle w:val="Bibliography"/>
       </w:pPr>
-      <w:bookmarkStart w:id="29" w:name="ref-friston2010"/>
-      <w:bookmarkEnd w:id="28"/>
+      <w:bookmarkStart w:id="30" w:name="ref-friston2010"/>
+      <w:bookmarkEnd w:id="29"/>
       <w:r>
         <w:t xml:space="preserve">Friston, K. (2010). The free-energy principle: a unified brain theory? </w:t>
       </w:r>
@@ -2493,8 +2533,8 @@
           <w:lang w:val="it-IT"/>
         </w:rPr>
       </w:pPr>
-      <w:bookmarkStart w:id="30" w:name="ref-gershman2012"/>
-      <w:bookmarkEnd w:id="29"/>
+      <w:bookmarkStart w:id="31" w:name="ref-gershman2012"/>
+      <w:bookmarkEnd w:id="30"/>
       <w:r>
         <w:t xml:space="preserve">Gershman, S. J., Vul, E., &amp; Tenenbaum, J. B. (2012). Multistability and Perceptual Inference. </w:t>
       </w:r>
@@ -2546,66 +2586,79 @@
         </w:rPr>
         <w:t xml:space="preserve">(1), 1–24. </w:t>
       </w:r>
+      <w:r>
+        <w:fldChar w:fldCharType="begin"/>
+      </w:r>
+      <w:r>
+        <w:rPr>
+          <w:lang w:val="it-IT"/>
+        </w:rPr>
+        <w:instrText>HYPERLINK "https://doi.org/10.1162/neco_a_00226" \h</w:instrText>
+      </w:r>
+      <w:r>
+        <w:fldChar w:fldCharType="separate"/>
+      </w:r>
+      <w:r>
+        <w:rPr>
+          <w:rStyle w:val="Hyperlink"/>
+          <w:lang w:val="it-IT"/>
+        </w:rPr>
+        <w:t>https://doi.org/10.1162/neco_a_00226</w:t>
+      </w:r>
+      <w:r>
+        <w:fldChar w:fldCharType="end"/>
+      </w:r>
+    </w:p>
+    <w:p>
+      <w:pPr>
+        <w:pStyle w:val="Bibliography"/>
+      </w:pPr>
+      <w:bookmarkStart w:id="32" w:name="ref-gori2016"/>
+      <w:bookmarkEnd w:id="31"/>
+      <w:r>
+        <w:rPr>
+          <w:lang w:val="it-IT"/>
+        </w:rPr>
+        <w:t xml:space="preserve">Gori, S., Molteni, M., &amp; </w:t>
+      </w:r>
+      <w:proofErr w:type="spellStart"/>
+      <w:r>
+        <w:rPr>
+          <w:lang w:val="it-IT"/>
+        </w:rPr>
+        <w:t>Facoetti</w:t>
+      </w:r>
+      <w:proofErr w:type="spellEnd"/>
+      <w:r>
+        <w:rPr>
+          <w:lang w:val="it-IT"/>
+        </w:rPr>
+        <w:t xml:space="preserve">, A. (2016). </w:t>
+      </w:r>
+      <w:r>
+        <w:t xml:space="preserve">Visual illusions: An interesting tool to investigate developmental dyslexia and autism spectrum disorder. </w:t>
+      </w:r>
+      <w:r>
+        <w:rPr>
+          <w:i/>
+          <w:iCs/>
+        </w:rPr>
+        <w:t>Frontiers in Human Neuroscience</w:t>
+      </w:r>
+      <w:r>
+        <w:t xml:space="preserve">, </w:t>
+      </w:r>
+      <w:r>
+        <w:rPr>
+          <w:i/>
+          <w:iCs/>
+        </w:rPr>
+        <w:t>10</w:t>
+      </w:r>
+      <w:r>
+        <w:t xml:space="preserve">. </w:t>
+      </w:r>
       <w:hyperlink r:id="rId18">
-        <w:r>
-          <w:rPr>
-            <w:rStyle w:val="Hyperlink"/>
-            <w:lang w:val="it-IT"/>
-          </w:rPr>
-          <w:t>https://doi.org/10.1162/neco_a_00226</w:t>
-        </w:r>
-      </w:hyperlink>
-    </w:p>
-    <w:p>
-      <w:pPr>
-        <w:pStyle w:val="Bibliography"/>
-      </w:pPr>
-      <w:bookmarkStart w:id="31" w:name="ref-gori2016"/>
-      <w:bookmarkEnd w:id="30"/>
-      <w:r>
-        <w:rPr>
-          <w:lang w:val="it-IT"/>
-        </w:rPr>
-        <w:t xml:space="preserve">Gori, S., Molteni, M., &amp; </w:t>
-      </w:r>
-      <w:proofErr w:type="spellStart"/>
-      <w:r>
-        <w:rPr>
-          <w:lang w:val="it-IT"/>
-        </w:rPr>
-        <w:t>Facoetti</w:t>
-      </w:r>
-      <w:proofErr w:type="spellEnd"/>
-      <w:r>
-        <w:rPr>
-          <w:lang w:val="it-IT"/>
-        </w:rPr>
-        <w:t xml:space="preserve">, A. (2016). </w:t>
-      </w:r>
-      <w:r>
-        <w:t xml:space="preserve">Visual illusions: An interesting tool to investigate developmental dyslexia and autism spectrum disorder. </w:t>
-      </w:r>
-      <w:r>
-        <w:rPr>
-          <w:i/>
-          <w:iCs/>
-        </w:rPr>
-        <w:t>Frontiers in Human Neuroscience</w:t>
-      </w:r>
-      <w:r>
-        <w:t xml:space="preserve">, </w:t>
-      </w:r>
-      <w:r>
-        <w:rPr>
-          <w:i/>
-          <w:iCs/>
-        </w:rPr>
-        <w:t>10</w:t>
-      </w:r>
-      <w:r>
-        <w:t xml:space="preserve">. </w:t>
-      </w:r>
-      <w:hyperlink r:id="rId19">
         <w:r>
           <w:rPr>
             <w:rStyle w:val="Hyperlink"/>
@@ -2618,8 +2671,8 @@
       <w:pPr>
         <w:pStyle w:val="Bibliography"/>
       </w:pPr>
-      <w:bookmarkStart w:id="32" w:name="ref-krueger2011"/>
-      <w:bookmarkEnd w:id="31"/>
+      <w:bookmarkStart w:id="33" w:name="ref-krueger2011"/>
+      <w:bookmarkEnd w:id="32"/>
       <w:r>
         <w:t>Krueger, R. F., Eaton, N. R., Derringer, J., Markon, K. E., Watson, D., &amp; Skodol, A. E. (2011). Personality in</w:t>
       </w:r>
@@ -2657,7 +2710,7 @@
       <w:r>
         <w:t xml:space="preserve">(4), 325–331. </w:t>
       </w:r>
-      <w:hyperlink r:id="rId20">
+      <w:hyperlink r:id="rId19">
         <w:r>
           <w:rPr>
             <w:rStyle w:val="Hyperlink"/>
@@ -2670,8 +2723,8 @@
       <w:pPr>
         <w:pStyle w:val="Bibliography"/>
       </w:pPr>
-      <w:bookmarkStart w:id="33" w:name="ref-parameters"/>
-      <w:bookmarkEnd w:id="32"/>
+      <w:bookmarkStart w:id="34" w:name="ref-parameters"/>
+      <w:bookmarkEnd w:id="33"/>
       <w:r>
         <w:t xml:space="preserve">Lüdecke, D., Ben-Shachar, M. S., Patil, I., &amp; Makowski, D. (2020). </w:t>
       </w:r>
@@ -2695,7 +2748,7 @@
       <w:r>
         <w:t xml:space="preserve">, 2445. </w:t>
       </w:r>
-      <w:hyperlink r:id="rId21">
+      <w:hyperlink r:id="rId20">
         <w:r>
           <w:rPr>
             <w:rStyle w:val="Hyperlink"/>
@@ -2708,8 +2761,8 @@
       <w:pPr>
         <w:pStyle w:val="Bibliography"/>
       </w:pPr>
-      <w:bookmarkStart w:id="34" w:name="ref-easystats"/>
-      <w:bookmarkEnd w:id="33"/>
+      <w:bookmarkStart w:id="35" w:name="ref-easystats"/>
+      <w:bookmarkEnd w:id="34"/>
       <w:r>
         <w:t xml:space="preserve">Lüdecke, D., Ben-Shachar, M. S., Patil, I., Wiernik, B. M., Bacher, E., Thériault, R., &amp; Makowski, D. (2022). </w:t>
       </w:r>
@@ -2723,7 +2776,7 @@
       <w:r>
         <w:t xml:space="preserve">. </w:t>
       </w:r>
-      <w:hyperlink r:id="rId22">
+      <w:hyperlink r:id="rId21">
         <w:r>
           <w:rPr>
             <w:rStyle w:val="Hyperlink"/>
@@ -2736,8 +2789,8 @@
       <w:pPr>
         <w:pStyle w:val="Bibliography"/>
       </w:pPr>
-      <w:bookmarkStart w:id="35" w:name="ref-lush2018"/>
-      <w:bookmarkEnd w:id="34"/>
+      <w:bookmarkStart w:id="36" w:name="ref-lush2018"/>
+      <w:bookmarkEnd w:id="35"/>
       <w:proofErr w:type="spellStart"/>
       <w:r>
         <w:rPr>
@@ -2825,7 +2878,7 @@
       <w:r>
         <w:t xml:space="preserve">(1). </w:t>
       </w:r>
-      <w:hyperlink r:id="rId23">
+      <w:hyperlink r:id="rId22">
         <w:r>
           <w:rPr>
             <w:rStyle w:val="Hyperlink"/>
@@ -2838,8 +2891,8 @@
       <w:pPr>
         <w:pStyle w:val="Bibliography"/>
       </w:pPr>
-      <w:bookmarkStart w:id="36" w:name="ref-lush2021"/>
-      <w:bookmarkEnd w:id="35"/>
+      <w:bookmarkStart w:id="37" w:name="ref-lush2021"/>
+      <w:bookmarkEnd w:id="36"/>
       <w:r>
         <w:t xml:space="preserve">Lush, P., Scott, R. B., Seth, A. K., &amp; Dienes, Z. (2021). The Phenomenological Control Scale: Measuring the Capacity for Creating Illusory Nonvolition, Hallucination and Delusion. </w:t>
       </w:r>
@@ -2863,7 +2916,7 @@
       <w:r>
         <w:t xml:space="preserve">(1). </w:t>
       </w:r>
-      <w:hyperlink r:id="rId24">
+      <w:hyperlink r:id="rId23">
         <w:r>
           <w:rPr>
             <w:rStyle w:val="Hyperlink"/>
@@ -2876,8 +2929,8 @@
       <w:pPr>
         <w:pStyle w:val="Bibliography"/>
       </w:pPr>
-      <w:bookmarkStart w:id="37" w:name="ref-lush2022"/>
-      <w:bookmarkEnd w:id="36"/>
+      <w:bookmarkStart w:id="38" w:name="ref-lush2022"/>
+      <w:bookmarkEnd w:id="37"/>
       <w:r>
         <w:t xml:space="preserve">Lush, P., Seth, A., Dienes, Z., &amp; Scott, R. B. (2022). </w:t>
       </w:r>
@@ -2891,7 +2944,7 @@
       <w:r>
         <w:t xml:space="preserve">. </w:t>
       </w:r>
-      <w:hyperlink r:id="rId25">
+      <w:hyperlink r:id="rId24">
         <w:r>
           <w:rPr>
             <w:rStyle w:val="Hyperlink"/>
@@ -2904,8 +2957,8 @@
       <w:pPr>
         <w:pStyle w:val="Bibliography"/>
       </w:pPr>
-      <w:bookmarkStart w:id="38" w:name="ref-bayestestR"/>
-      <w:bookmarkEnd w:id="37"/>
+      <w:bookmarkStart w:id="39" w:name="ref-bayestestR"/>
+      <w:bookmarkEnd w:id="38"/>
       <w:r>
         <w:t xml:space="preserve">Makowski, D., Ben-Shachar, M. S., &amp; Lüdecke, D. (2019). </w:t>
       </w:r>
@@ -2929,7 +2982,7 @@
       <w:r>
         <w:t xml:space="preserve">, 1541. </w:t>
       </w:r>
-      <w:hyperlink r:id="rId26">
+      <w:hyperlink r:id="rId25">
         <w:r>
           <w:rPr>
             <w:rStyle w:val="Hyperlink"/>
@@ -2942,8 +2995,8 @@
       <w:pPr>
         <w:pStyle w:val="Bibliography"/>
       </w:pPr>
-      <w:bookmarkStart w:id="39" w:name="ref-makowski2021"/>
-      <w:bookmarkEnd w:id="38"/>
+      <w:bookmarkStart w:id="40" w:name="ref-makowski2021"/>
+      <w:bookmarkEnd w:id="39"/>
       <w:r>
         <w:t xml:space="preserve">Makowski, D., Lau, Z. J., Pham, T., Paul Boyce, W., &amp; Annabel Chen, S. H. (2021). A Parametric Framework to Generate Visual Illusions Using Python. </w:t>
       </w:r>
@@ -2967,7 +3020,7 @@
       <w:r>
         <w:t xml:space="preserve">(11), 950–965. </w:t>
       </w:r>
-      <w:hyperlink r:id="rId27">
+      <w:hyperlink r:id="rId26">
         <w:r>
           <w:rPr>
             <w:rStyle w:val="Hyperlink"/>
@@ -2980,8 +3033,8 @@
       <w:pPr>
         <w:pStyle w:val="Bibliography"/>
       </w:pPr>
-      <w:bookmarkStart w:id="40" w:name="ref-makowski2023"/>
-      <w:bookmarkEnd w:id="39"/>
+      <w:bookmarkStart w:id="41" w:name="ref-makowski2023"/>
+      <w:bookmarkEnd w:id="40"/>
       <w:r>
         <w:lastRenderedPageBreak/>
         <w:t xml:space="preserve">Makowski, D., Te, A. S., Kirk, S., Liang, N. Z., &amp; Chen, S. H. A. (2023). A novel visual illusion paradigm provides evidence for a general factor of illusion sensitivity and personality correlates. </w:t>
@@ -3006,7 +3059,7 @@
       <w:r>
         <w:t xml:space="preserve">(1). </w:t>
       </w:r>
-      <w:hyperlink r:id="rId28">
+      <w:hyperlink r:id="rId27">
         <w:r>
           <w:rPr>
             <w:rStyle w:val="Hyperlink"/>
@@ -3022,8 +3075,8 @@
           <w:lang w:val="fr-FR"/>
         </w:rPr>
       </w:pPr>
-      <w:bookmarkStart w:id="41" w:name="ref-correlation"/>
-      <w:bookmarkEnd w:id="40"/>
+      <w:bookmarkStart w:id="42" w:name="ref-correlation"/>
+      <w:bookmarkEnd w:id="41"/>
       <w:r>
         <w:t xml:space="preserve">Makowski, D., Wiernik, B. M., Patil, I., Lüdecke, D., &amp; Ben-Shachar, M. S. (2022). </w:t>
       </w:r>
@@ -3037,7 +3090,7 @@
       <w:r>
         <w:t xml:space="preserve">. </w:t>
       </w:r>
-      <w:hyperlink r:id="rId29">
+      <w:hyperlink r:id="rId28">
         <w:r>
           <w:rPr>
             <w:rStyle w:val="Hyperlink"/>
@@ -3051,8 +3104,8 @@
       <w:pPr>
         <w:pStyle w:val="Bibliography"/>
       </w:pPr>
-      <w:bookmarkStart w:id="42" w:name="ref-mitchell2010"/>
-      <w:bookmarkEnd w:id="41"/>
+      <w:bookmarkStart w:id="43" w:name="ref-mitchell2010"/>
+      <w:bookmarkEnd w:id="42"/>
       <w:r>
         <w:rPr>
           <w:lang w:val="fr-FR"/>
@@ -3110,7 +3163,7 @@
       <w:r>
         <w:t xml:space="preserve">(3), 113–119. </w:t>
       </w:r>
-      <w:hyperlink r:id="rId30">
+      <w:hyperlink r:id="rId29">
         <w:r>
           <w:rPr>
             <w:rStyle w:val="Hyperlink"/>
@@ -3123,8 +3176,8 @@
       <w:pPr>
         <w:pStyle w:val="Bibliography"/>
       </w:pPr>
-      <w:bookmarkStart w:id="43" w:name="ref-morey2018baysefactor"/>
-      <w:bookmarkEnd w:id="42"/>
+      <w:bookmarkStart w:id="44" w:name="ref-morey2018baysefactor"/>
+      <w:bookmarkEnd w:id="43"/>
       <w:r>
         <w:t xml:space="preserve">Morey, R. D., &amp; Rouder, J. N. (2018). </w:t>
       </w:r>
@@ -3143,8 +3196,8 @@
       <w:pPr>
         <w:pStyle w:val="Bibliography"/>
       </w:pPr>
-      <w:bookmarkStart w:id="44" w:name="ref-BayesFactor"/>
-      <w:bookmarkEnd w:id="43"/>
+      <w:bookmarkStart w:id="45" w:name="ref-BayesFactor"/>
+      <w:bookmarkEnd w:id="44"/>
       <w:r>
         <w:t xml:space="preserve">Morey, R. D., &amp; Rouder, J. N. (2024). </w:t>
       </w:r>
@@ -3158,7 +3211,7 @@
       <w:r>
         <w:t xml:space="preserve">. </w:t>
       </w:r>
-      <w:hyperlink r:id="rId31">
+      <w:hyperlink r:id="rId30">
         <w:r>
           <w:rPr>
             <w:rStyle w:val="Hyperlink"/>
@@ -3171,8 +3224,8 @@
       <w:pPr>
         <w:pStyle w:val="Bibliography"/>
       </w:pPr>
-      <w:bookmarkStart w:id="45" w:name="ref-notredame2014"/>
-      <w:bookmarkEnd w:id="44"/>
+      <w:bookmarkStart w:id="46" w:name="ref-notredame2014"/>
+      <w:bookmarkEnd w:id="45"/>
       <w:r>
         <w:t xml:space="preserve">Notredame, C.-E., Pins, D., Deneve, S., &amp; Jardri, R. (2014). What visual illusions teach us about schizophrenia. </w:t>
       </w:r>
@@ -3196,7 +3249,7 @@
       <w:r>
         <w:t xml:space="preserve">. </w:t>
       </w:r>
-      <w:hyperlink r:id="rId32">
+      <w:hyperlink r:id="rId31">
         <w:r>
           <w:rPr>
             <w:rStyle w:val="Hyperlink"/>
@@ -3209,8 +3262,8 @@
       <w:pPr>
         <w:pStyle w:val="Bibliography"/>
       </w:pPr>
-      <w:bookmarkStart w:id="46" w:name="ref-nour2015perception"/>
-      <w:bookmarkEnd w:id="45"/>
+      <w:bookmarkStart w:id="47" w:name="ref-nour2015perception"/>
+      <w:bookmarkEnd w:id="46"/>
       <w:r>
         <w:t xml:space="preserve">Nour, M. M., &amp; Nour, J. M. (2015). Perception, illusions and bayesian inference. </w:t>
       </w:r>
@@ -3242,8 +3295,8 @@
           <w:lang w:val="de-DE"/>
         </w:rPr>
       </w:pPr>
-      <w:bookmarkStart w:id="47" w:name="ref-palmer2017"/>
-      <w:bookmarkEnd w:id="46"/>
+      <w:bookmarkStart w:id="48" w:name="ref-palmer2017"/>
+      <w:bookmarkEnd w:id="47"/>
       <w:r>
         <w:t xml:space="preserve">Palmer, C. J., Lawson, R. P., &amp; Hohwy, J. (2017). Bayesian approaches to autism: Towards volatility, action, and behavior. </w:t>
       </w:r>
@@ -3275,22 +3328,35 @@
         </w:rPr>
         <w:t xml:space="preserve">(5), 521–542. </w:t>
       </w:r>
-      <w:hyperlink r:id="rId33">
-        <w:r>
-          <w:rPr>
-            <w:rStyle w:val="Hyperlink"/>
-            <w:lang w:val="de-DE"/>
-          </w:rPr>
-          <w:t>https://doi.org/10.1037/bul0000097</w:t>
-        </w:r>
-      </w:hyperlink>
+      <w:r>
+        <w:fldChar w:fldCharType="begin"/>
+      </w:r>
+      <w:r>
+        <w:rPr>
+          <w:lang w:val="de-DE"/>
+        </w:rPr>
+        <w:instrText>HYPERLINK "https://doi.org/10.1037/bul0000097" \h</w:instrText>
+      </w:r>
+      <w:r>
+        <w:fldChar w:fldCharType="separate"/>
+      </w:r>
+      <w:r>
+        <w:rPr>
+          <w:rStyle w:val="Hyperlink"/>
+          <w:lang w:val="de-DE"/>
+        </w:rPr>
+        <w:t>https://doi.org/10.1037/bul0000097</w:t>
+      </w:r>
+      <w:r>
+        <w:fldChar w:fldCharType="end"/>
+      </w:r>
     </w:p>
     <w:p>
       <w:pPr>
         <w:pStyle w:val="Bibliography"/>
       </w:pPr>
-      <w:bookmarkStart w:id="48" w:name="ref-datawizard"/>
-      <w:bookmarkEnd w:id="47"/>
+      <w:bookmarkStart w:id="49" w:name="ref-datawizard"/>
+      <w:bookmarkEnd w:id="48"/>
       <w:proofErr w:type="spellStart"/>
       <w:r>
         <w:rPr>
@@ -3362,7 +3428,7 @@
       <w:r>
         <w:t xml:space="preserve">, 4684. </w:t>
       </w:r>
-      <w:hyperlink r:id="rId34">
+      <w:hyperlink r:id="rId32">
         <w:r>
           <w:rPr>
             <w:rStyle w:val="Hyperlink"/>
@@ -3375,8 +3441,8 @@
       <w:pPr>
         <w:pStyle w:val="Bibliography"/>
       </w:pPr>
-      <w:bookmarkStart w:id="49" w:name="ref-shoshina2014"/>
-      <w:bookmarkEnd w:id="48"/>
+      <w:bookmarkStart w:id="50" w:name="ref-shoshina2014"/>
+      <w:bookmarkEnd w:id="49"/>
       <w:r>
         <w:lastRenderedPageBreak/>
         <w:t xml:space="preserve">Shoshina, I. I., &amp; Shelepin, Yu. E. (2014). Effectiveness of Discrimination of the Sizes of Line Segments by Humans with Different Cognitive Style Parameters. </w:t>
@@ -3401,7 +3467,7 @@
       <w:r>
         <w:t xml:space="preserve">(7), 748–753. </w:t>
       </w:r>
-      <w:hyperlink r:id="rId35">
+      <w:hyperlink r:id="rId33">
         <w:r>
           <w:rPr>
             <w:rStyle w:val="Hyperlink"/>
@@ -3414,8 +3480,8 @@
       <w:pPr>
         <w:pStyle w:val="Bibliography"/>
       </w:pPr>
-      <w:bookmarkStart w:id="50" w:name="ref-sibley2011mini"/>
-      <w:bookmarkEnd w:id="49"/>
+      <w:bookmarkStart w:id="51" w:name="ref-sibley2011mini"/>
+      <w:bookmarkEnd w:id="50"/>
       <w:r>
         <w:t xml:space="preserve">Sibley, C. G., Luyten, N., Purnomo, M., Mobberley, A., Wootton, L. W., Hammond, M. D., Sengupta, N., Perry, R., West-Newman, T., Wilson, M. S., et al. (2011). The mini-IPIP6: Validation and extension of a short measure of the big-six factors of personality in new zealand. </w:t>
       </w:r>
@@ -3444,8 +3510,8 @@
       <w:pPr>
         <w:pStyle w:val="Bibliography"/>
       </w:pPr>
-      <w:bookmarkStart w:id="51" w:name="ref-sundareswara2008"/>
-      <w:bookmarkEnd w:id="50"/>
+      <w:bookmarkStart w:id="52" w:name="ref-sundareswara2008"/>
+      <w:bookmarkEnd w:id="51"/>
       <w:r>
         <w:t xml:space="preserve">Sundareswara, R., &amp; Schrater, P. R. (2008). Perceptual multistability predicted by search model for Bayesian decisions. </w:t>
       </w:r>
@@ -3469,7 +3535,7 @@
       <w:r>
         <w:t xml:space="preserve">(5), 12. </w:t>
       </w:r>
-      <w:hyperlink r:id="rId36">
+      <w:hyperlink r:id="rId34">
         <w:r>
           <w:rPr>
             <w:rStyle w:val="Hyperlink"/>
@@ -3482,8 +3548,8 @@
       <w:pPr>
         <w:pStyle w:val="Bibliography"/>
       </w:pPr>
-      <w:bookmarkStart w:id="52" w:name="ref-theriault2024"/>
-      <w:bookmarkEnd w:id="51"/>
+      <w:bookmarkStart w:id="53" w:name="ref-theriault2024"/>
+      <w:bookmarkEnd w:id="52"/>
       <w:r>
         <w:t xml:space="preserve">Thériault, R., Ben-Shachar, M. S., Patil, I., Lüdecke, D., Wiernik, B. M., &amp; Makowski, D. (2024). Check your outliers﻿! An introduction to identifying statistical outliers in R with easystats. </w:t>
       </w:r>
@@ -3497,7 +3563,7 @@
       <w:r>
         <w:t xml:space="preserve">. </w:t>
       </w:r>
-      <w:hyperlink r:id="rId37">
+      <w:hyperlink r:id="rId35">
         <w:r>
           <w:rPr>
             <w:rStyle w:val="Hyperlink"/>
@@ -3510,8 +3576,8 @@
       <w:pPr>
         <w:pStyle w:val="Bibliography"/>
       </w:pPr>
-      <w:bookmarkStart w:id="53" w:name="ref-todorovic2020"/>
-      <w:bookmarkEnd w:id="52"/>
+      <w:bookmarkStart w:id="54" w:name="ref-todorovic2020"/>
+      <w:bookmarkEnd w:id="53"/>
       <w:r>
         <w:t xml:space="preserve">Todorović, D. (2020). What Are Visual Illusions? </w:t>
       </w:r>
@@ -3535,7 +3601,7 @@
       <w:r>
         <w:t xml:space="preserve">(11), 1128–1199. </w:t>
       </w:r>
-      <w:hyperlink r:id="rId38">
+      <w:hyperlink r:id="rId36">
         <w:r>
           <w:rPr>
             <w:rStyle w:val="Hyperlink"/>
@@ -3548,8 +3614,8 @@
       <w:pPr>
         <w:pStyle w:val="Bibliography"/>
       </w:pPr>
-      <w:bookmarkStart w:id="54" w:name="ref-townsend2014methods"/>
-      <w:bookmarkEnd w:id="53"/>
+      <w:bookmarkStart w:id="55" w:name="ref-townsend2014methods"/>
+      <w:bookmarkEnd w:id="54"/>
       <w:r>
         <w:t xml:space="preserve">Townsend, J. T., &amp; Ashby, F. G. (2014). Methods of modeling capacity in simple processing systems. In </w:t>
       </w:r>
@@ -3568,8 +3634,8 @@
       <w:pPr>
         <w:pStyle w:val="Bibliography"/>
       </w:pPr>
-      <w:bookmarkStart w:id="55" w:name="ref-tidyverse"/>
-      <w:bookmarkEnd w:id="54"/>
+      <w:bookmarkStart w:id="56" w:name="ref-tidyverse"/>
+      <w:bookmarkEnd w:id="55"/>
       <w:r>
         <w:t xml:space="preserve">Wickham, H., Averick, M., Bryan, J., Chang, W., McGowan, L. D., François, R., Grolemund, G., Hayes, A., Henry, L., Hester, J., Kuhn, M., Pedersen, T. L., Miller, E., Bache, S. M., Müller, K., Ooms, J., Robinson, D., Seidel, D. P., Spinu, V., … Yutani, H. (2019). </w:t>
       </w:r>
@@ -3593,7 +3659,7 @@
       <w:r>
         <w:t xml:space="preserve">, 1686. </w:t>
       </w:r>
-      <w:hyperlink r:id="rId39">
+      <w:hyperlink r:id="rId37">
         <w:r>
           <w:rPr>
             <w:rStyle w:val="Hyperlink"/>
@@ -3601,9 +3667,9 @@
           <w:t>https://doi.org/10.21105/joss.01686</w:t>
         </w:r>
       </w:hyperlink>
-      <w:bookmarkEnd w:id="21"/>
-      <w:bookmarkEnd w:id="23"/>
-      <w:bookmarkEnd w:id="55"/>
+      <w:bookmarkEnd w:id="22"/>
+      <w:bookmarkEnd w:id="24"/>
+      <w:bookmarkEnd w:id="56"/>
     </w:p>
     <w:sectPr>
       <w:pgSz w:w="12240" w:h="15840"/>
@@ -3668,7 +3734,23 @@
       </w:r>
     </w:p>
   </w:comment>
-  <w:comment w:id="16" w:author="Ana Neves" w:date="2025-04-28T18:15:00Z" w:initials="AN">
+  <w:comment w:id="16" w:author="Ana Neves" w:date="2025-04-29T09:41:00Z" w:initials="AN">
+    <w:p>
+      <w:pPr>
+        <w:pStyle w:val="CommentText"/>
+      </w:pPr>
+      <w:r>
+        <w:rPr>
+          <w:rStyle w:val="CommentReference"/>
+        </w:rPr>
+        <w:annotationRef/>
+      </w:r>
+      <w:r>
+        <w:t xml:space="preserve">Done with correlationBF and describe posterior - do I add to the script that we are doing it with a medium prior? </w:t>
+      </w:r>
+    </w:p>
+  </w:comment>
+  <w:comment w:id="17" w:author="Ana Neves" w:date="2025-04-28T18:15:00Z" w:initials="AN">
     <w:p>
       <w:pPr>
         <w:pStyle w:val="CommentText"/>
@@ -3692,6 +3774,7 @@
   <w15:commentEx w15:paraId="32272DB4" w15:done="0"/>
   <w15:commentEx w15:paraId="67B30A0A" w15:done="0"/>
   <w15:commentEx w15:paraId="1C57E5FD" w15:done="0"/>
+  <w15:commentEx w15:paraId="1D162019" w15:done="0"/>
   <w15:commentEx w15:paraId="728B7F57" w15:done="0"/>
 </w15:commentsEx>
 </file>
@@ -3701,6 +3784,7 @@
   <w16cex:commentExtensible w16cex:durableId="76B389EE" w16cex:dateUtc="2025-04-28T17:15:00Z"/>
   <w16cex:commentExtensible w16cex:durableId="487E9A14" w16cex:dateUtc="2025-04-28T17:14:00Z"/>
   <w16cex:commentExtensible w16cex:durableId="793D043E" w16cex:dateUtc="2025-04-28T17:14:00Z"/>
+  <w16cex:commentExtensible w16cex:durableId="0BF2DA38" w16cex:dateUtc="2025-04-29T08:41:00Z"/>
   <w16cex:commentExtensible w16cex:durableId="39E258E1" w16cex:dateUtc="2025-04-28T17:15:00Z"/>
 </w16cex:commentsExtensible>
 </file>
@@ -3710,6 +3794,7 @@
   <w16cid:commentId w16cid:paraId="32272DB4" w16cid:durableId="76B389EE"/>
   <w16cid:commentId w16cid:paraId="67B30A0A" w16cid:durableId="487E9A14"/>
   <w16cid:commentId w16cid:paraId="1C57E5FD" w16cid:durableId="793D043E"/>
+  <w16cid:commentId w16cid:paraId="1D162019" w16cid:durableId="0BF2DA38"/>
   <w16cid:commentId w16cid:paraId="728B7F57" w16cid:durableId="39E258E1"/>
 </w16cid:commentsIds>
 </file>

</xml_diff>